<commit_message>
ADC library and update RPI setup procedure
</commit_message>
<xml_diff>
--- a/Raspberry PI Setup.docx
+++ b/Raspberry PI Setup.docx
@@ -347,7 +347,10 @@
       </w:r>
       <w:proofErr w:type="spellEnd"/>
       <w:r>
-        <w:t xml:space="preserve"> Jessie</w:t>
+        <w:t xml:space="preserve"> </w:t>
+      </w:r>
+      <w:r>
+        <w:t>Stretch</w:t>
       </w:r>
     </w:p>
     <w:p>
@@ -391,7 +394,7 @@
         <w:framePr w:wrap="around"/>
       </w:pPr>
       <w:r>
-        <w:t>8.0</w:t>
+        <w:t>9.1</w:t>
       </w:r>
     </w:p>
     <w:p>
@@ -433,7 +436,16 @@
         <w:framePr w:wrap="around"/>
       </w:pPr>
       <w:r>
-        <w:t>VERSION="8 Jessie"</w:t>
+        <w:t>VERSION="9</w:t>
+      </w:r>
+      <w:r>
+        <w:t xml:space="preserve"> </w:t>
+      </w:r>
+      <w:r>
+        <w:t>(stretch)</w:t>
+      </w:r>
+      <w:r>
+        <w:t>"</w:t>
       </w:r>
     </w:p>
     <w:p/>
@@ -581,7 +593,7 @@
       </w:r>
       <w:proofErr w:type="gramEnd"/>
       <w:r>
-        <w:t xml:space="preserve"> 1.5.6</w:t>
+        <w:t xml:space="preserve"> 9.0.1</w:t>
       </w:r>
     </w:p>
     <w:p>
@@ -1154,6 +1166,144 @@
         <w:t xml:space="preserve"> https://raw.githubusercontent.com/cermegno/iot-rpi/master/photo-pub.py</w:t>
       </w:r>
     </w:p>
+    <w:p>
+      <w:pPr>
+        <w:pStyle w:val="code"/>
+        <w:framePr w:wrap="around"/>
+        <w:ind w:left="0"/>
+        <w:rPr>
+          <w:sz w:val="20"/>
+        </w:rPr>
+      </w:pPr>
+      <w:proofErr w:type="spellStart"/>
+      <w:proofErr w:type="gramStart"/>
+      <w:r>
+        <w:rPr>
+          <w:sz w:val="20"/>
+        </w:rPr>
+        <w:t>wget</w:t>
+      </w:r>
+      <w:proofErr w:type="spellEnd"/>
+      <w:proofErr w:type="gramEnd"/>
+      <w:r>
+        <w:rPr>
+          <w:sz w:val="20"/>
+        </w:rPr>
+        <w:t xml:space="preserve"> https://raw.githubusercontent.com/cermegno/iot-rpi/master/led-button.py</w:t>
+      </w:r>
+    </w:p>
+    <w:p>
+      <w:pPr>
+        <w:pStyle w:val="code"/>
+        <w:framePr w:wrap="around"/>
+        <w:ind w:left="0"/>
+        <w:rPr>
+          <w:sz w:val="20"/>
+        </w:rPr>
+      </w:pPr>
+      <w:proofErr w:type="spellStart"/>
+      <w:proofErr w:type="gramStart"/>
+      <w:r>
+        <w:rPr>
+          <w:sz w:val="20"/>
+        </w:rPr>
+        <w:t>wget</w:t>
+      </w:r>
+      <w:proofErr w:type="spellEnd"/>
+      <w:proofErr w:type="gramEnd"/>
+      <w:r>
+        <w:rPr>
+          <w:sz w:val="20"/>
+        </w:rPr>
+        <w:t xml:space="preserve"> https://raw.githubusercontent.com/cermegno/iot-rpi/master/led-PWM.py</w:t>
+      </w:r>
+    </w:p>
+    <w:p>
+      <w:pPr>
+        <w:pStyle w:val="code"/>
+        <w:framePr w:wrap="around"/>
+        <w:ind w:left="0"/>
+        <w:rPr>
+          <w:sz w:val="20"/>
+        </w:rPr>
+      </w:pPr>
+      <w:proofErr w:type="spellStart"/>
+      <w:proofErr w:type="gramStart"/>
+      <w:r>
+        <w:rPr>
+          <w:sz w:val="20"/>
+        </w:rPr>
+        <w:t>wget</w:t>
+      </w:r>
+      <w:proofErr w:type="spellEnd"/>
+      <w:proofErr w:type="gramEnd"/>
+      <w:r>
+        <w:rPr>
+          <w:sz w:val="20"/>
+        </w:rPr>
+        <w:t xml:space="preserve"> https://raw.githubusercontent.com/cermegno/iot-rpi/master/buzzer.py</w:t>
+      </w:r>
+    </w:p>
+    <w:p>
+      <w:pPr>
+        <w:pStyle w:val="code"/>
+        <w:framePr w:wrap="around"/>
+        <w:ind w:left="0"/>
+        <w:rPr>
+          <w:sz w:val="20"/>
+        </w:rPr>
+      </w:pPr>
+      <w:proofErr w:type="spellStart"/>
+      <w:proofErr w:type="gramStart"/>
+      <w:r>
+        <w:rPr>
+          <w:sz w:val="20"/>
+        </w:rPr>
+        <w:t>wget</w:t>
+      </w:r>
+      <w:proofErr w:type="spellEnd"/>
+      <w:proofErr w:type="gramEnd"/>
+      <w:r>
+        <w:rPr>
+          <w:sz w:val="20"/>
+        </w:rPr>
+        <w:t xml:space="preserve"> https://raw.githubusercontent.com/cermegno/iot-rpi/master/distance.py</w:t>
+      </w:r>
+    </w:p>
+    <w:p>
+      <w:pPr>
+        <w:pStyle w:val="code"/>
+        <w:framePr w:wrap="around"/>
+        <w:ind w:left="0"/>
+        <w:rPr>
+          <w:sz w:val="20"/>
+        </w:rPr>
+      </w:pPr>
+      <w:bookmarkStart w:id="0" w:name="_GoBack"/>
+      <w:proofErr w:type="spellStart"/>
+      <w:proofErr w:type="gramStart"/>
+      <w:r>
+        <w:rPr>
+          <w:sz w:val="20"/>
+        </w:rPr>
+        <w:t>wget</w:t>
+      </w:r>
+      <w:proofErr w:type="spellEnd"/>
+      <w:proofErr w:type="gramEnd"/>
+      <w:r>
+        <w:rPr>
+          <w:sz w:val="20"/>
+        </w:rPr>
+        <w:t xml:space="preserve"> https://raw.githubusercontent.com/cermegno/iot-rpi/master/</w:t>
+      </w:r>
+      <w:r>
+        <w:rPr>
+          <w:sz w:val="20"/>
+        </w:rPr>
+        <w:t>ADC0832.py</w:t>
+      </w:r>
+      <w:bookmarkEnd w:id="0"/>
+    </w:p>
     <w:p/>
     <w:p>
       <w:pPr>
@@ -1172,12 +1322,124 @@
         <w:t xml:space="preserve">Setup </w:t>
       </w:r>
       <w:r>
-        <w:t>Tethering</w:t>
-      </w:r>
-    </w:p>
-    <w:p>
-      <w:r>
-        <w:t xml:space="preserve">We will need to setup your </w:t>
+        <w:t>Networking</w:t>
+      </w:r>
+    </w:p>
+    <w:p>
+      <w:r>
+        <w:rPr>
+          <w:b/>
+        </w:rPr>
+        <w:t>IMPORTANT:</w:t>
+      </w:r>
+      <w:r>
+        <w:t xml:space="preserve"> If this is not done prior to coming to the training you won’t be able to do the </w:t>
+      </w:r>
+      <w:proofErr w:type="spellStart"/>
+      <w:r>
+        <w:t>IoT</w:t>
+      </w:r>
+      <w:proofErr w:type="spellEnd"/>
+      <w:r>
+        <w:t xml:space="preserve"> labs.</w:t>
+      </w:r>
+    </w:p>
+    <w:p>
+      <w:r>
+        <w:t xml:space="preserve">The Raspberry PI doesn’t have a monitor, keyboard or mouse built-in. And it is not practical to provide a HDMI monitor and a keyboard for each attendee. Plus the Raspberry PI is unlikely to get a connection to the </w:t>
+      </w:r>
+      <w:proofErr w:type="spellStart"/>
+      <w:r>
+        <w:t>WiFi</w:t>
+      </w:r>
+      <w:proofErr w:type="spellEnd"/>
+      <w:r>
+        <w:t xml:space="preserve"> in the office. So we have to ensure that you bring your Raspberry PI configured with well-known static IP address as well as predetermined SSID and password to connect to </w:t>
+      </w:r>
+      <w:proofErr w:type="spellStart"/>
+      <w:r>
+        <w:t>WiFi</w:t>
+      </w:r>
+      <w:proofErr w:type="spellEnd"/>
+      <w:r>
+        <w:t>. The objective is to boot up your Raspberry PI and being able to SSH to its static IP address so that we can perform all the labs that way.</w:t>
+      </w:r>
+    </w:p>
+    <w:p>
+      <w:r>
+        <w:rPr>
+          <w:b/>
+        </w:rPr>
+        <w:t>Option #1</w:t>
+      </w:r>
+      <w:r>
+        <w:t xml:space="preserve">: If you are local to Singapore you might want to configure your Raspberry PI to use the tethering in your phone. You can find out what DHCP IP range your phone uses for connected devices and hard-code a valid IP on your Raspberry PI. In this way if you then connect your laptop to the same </w:t>
+      </w:r>
+      <w:proofErr w:type="spellStart"/>
+      <w:r>
+        <w:t>Wifi</w:t>
+      </w:r>
+      <w:proofErr w:type="spellEnd"/>
+      <w:r>
+        <w:t xml:space="preserve"> they will be able to see each o</w:t>
+      </w:r>
+      <w:r>
+        <w:t>ther and the access the internet</w:t>
+      </w:r>
+    </w:p>
+    <w:p>
+      <w:r>
+        <w:t>In order to select you mobile hotspot use the little antenn</w:t>
+      </w:r>
+      <w:r>
+        <w:t>a symbol at the top right menu.</w:t>
+      </w:r>
+    </w:p>
+    <w:p>
+      <w:r>
+        <w:rPr>
+          <w:noProof/>
+        </w:rPr>
+        <w:drawing>
+          <wp:inline distT="0" distB="0" distL="0" distR="0" wp14:anchorId="74D47062" wp14:editId="42897C04">
+            <wp:extent cx="2695575" cy="609600"/>
+            <wp:effectExtent l="0" t="0" r="9525" b="0"/>
+            <wp:docPr id="3" name="Picture 3"/>
+            <wp:cNvGraphicFramePr>
+              <a:graphicFrameLocks xmlns:a="http://schemas.openxmlformats.org/drawingml/2006/main" noChangeAspect="1"/>
+            </wp:cNvGraphicFramePr>
+            <a:graphic xmlns:a="http://schemas.openxmlformats.org/drawingml/2006/main">
+              <a:graphicData uri="http://schemas.openxmlformats.org/drawingml/2006/picture">
+                <pic:pic xmlns:pic="http://schemas.openxmlformats.org/drawingml/2006/picture">
+                  <pic:nvPicPr>
+                    <pic:cNvPr id="1" name=""/>
+                    <pic:cNvPicPr/>
+                  </pic:nvPicPr>
+                  <pic:blipFill>
+                    <a:blip r:embed="rId12"/>
+                    <a:stretch>
+                      <a:fillRect/>
+                    </a:stretch>
+                  </pic:blipFill>
+                  <pic:spPr>
+                    <a:xfrm>
+                      <a:off x="0" y="0"/>
+                      <a:ext cx="2695575" cy="609600"/>
+                    </a:xfrm>
+                    <a:prstGeom prst="rect">
+                      <a:avLst/>
+                    </a:prstGeom>
+                  </pic:spPr>
+                </pic:pic>
+              </a:graphicData>
+            </a:graphic>
+          </wp:inline>
+        </w:drawing>
+      </w:r>
+    </w:p>
+    <w:p>
+      <w:r>
+        <w:t xml:space="preserve">Once you have both the </w:t>
       </w:r>
       <w:proofErr w:type="spellStart"/>
       <w:r>
@@ -1185,310 +1447,136 @@
       </w:r>
       <w:proofErr w:type="spellEnd"/>
       <w:r>
-        <w:t>:</w:t>
-      </w:r>
-    </w:p>
-    <w:p>
-      <w:pPr>
-        <w:pStyle w:val="ListParagraph"/>
-        <w:numPr>
-          <w:ilvl w:val="0"/>
-          <w:numId w:val="2"/>
-        </w:numPr>
-      </w:pPr>
-      <w:proofErr w:type="gramStart"/>
-      <w:r>
-        <w:t>to</w:t>
-      </w:r>
-      <w:proofErr w:type="gramEnd"/>
-      <w:r>
-        <w:t xml:space="preserve"> use tethering off your phone</w:t>
-      </w:r>
-      <w:r>
-        <w:t xml:space="preserve"> with </w:t>
-      </w:r>
-      <w:r>
-        <w:t xml:space="preserve">a static IP address </w:t>
-      </w:r>
-      <w:r>
-        <w:t xml:space="preserve">on your </w:t>
-      </w:r>
-      <w:proofErr w:type="spellStart"/>
-      <w:r>
-        <w:t>RPi</w:t>
-      </w:r>
-      <w:proofErr w:type="spellEnd"/>
+        <w:t xml:space="preserve"> and your laptop connected v</w:t>
+      </w:r>
+      <w:r>
+        <w:t>erify connectivity to the Internet and to your laptop:</w:t>
+      </w:r>
+    </w:p>
+    <w:p>
+      <w:pPr>
+        <w:pStyle w:val="code"/>
+        <w:framePr w:wrap="around"/>
+      </w:pPr>
+      <w:r>
+        <w:t xml:space="preserve">$ </w:t>
+      </w:r>
+      <w:proofErr w:type="spellStart"/>
+      <w:proofErr w:type="gramStart"/>
+      <w:r>
+        <w:t>sudo</w:t>
+      </w:r>
+      <w:proofErr w:type="spellEnd"/>
+      <w:proofErr w:type="gramEnd"/>
+      <w:r>
+        <w:t xml:space="preserve"> ping www.google.com</w:t>
+      </w:r>
+    </w:p>
+    <w:p>
+      <w:pPr>
+        <w:pStyle w:val="code"/>
+        <w:framePr w:wrap="around"/>
+      </w:pPr>
+      <w:r>
+        <w:t xml:space="preserve">$ </w:t>
+      </w:r>
+      <w:proofErr w:type="spellStart"/>
+      <w:proofErr w:type="gramStart"/>
+      <w:r>
+        <w:t>sudo</w:t>
+      </w:r>
+      <w:proofErr w:type="spellEnd"/>
+      <w:proofErr w:type="gramEnd"/>
+      <w:r>
+        <w:t xml:space="preserve"> ping </w:t>
+      </w:r>
+      <w:proofErr w:type="spellStart"/>
+      <w:r>
+        <w:t>my_laptop_IP</w:t>
+      </w:r>
+      <w:proofErr w:type="spellEnd"/>
+    </w:p>
+    <w:p/>
+    <w:p>
+      <w:r>
+        <w:rPr>
+          <w:b/>
+        </w:rPr>
+        <w:t>Option #2</w:t>
+      </w:r>
+      <w:r>
+        <w:t xml:space="preserve">: We will be providing a Wireless Access Point with a well-known SSID, password and static IP information you can use for your Raspberry PI. However </w:t>
+      </w:r>
+      <w:r>
+        <w:t xml:space="preserve">this </w:t>
+      </w:r>
+      <w:proofErr w:type="spellStart"/>
+      <w:r>
+        <w:t>WiFi</w:t>
+      </w:r>
+      <w:proofErr w:type="spellEnd"/>
+      <w:r>
+        <w:t xml:space="preserve"> network </w:t>
+      </w:r>
+      <w:r>
+        <w:t xml:space="preserve">won’t </w:t>
+      </w:r>
+      <w:r>
+        <w:t xml:space="preserve">provide </w:t>
+      </w:r>
+      <w:r>
+        <w:t>access to the Intern</w:t>
+      </w:r>
+      <w:r>
+        <w:t xml:space="preserve">et. It is unlikely that you will need to access the Internet during the labs but if you do you can </w:t>
+      </w:r>
+      <w:r>
+        <w:lastRenderedPageBreak/>
+        <w:t xml:space="preserve">connect your laptop to the corporate network, download whatever you need to you laptop, reconnect your laptop to the lab network and use </w:t>
+      </w:r>
+      <w:proofErr w:type="spellStart"/>
+      <w:r>
+        <w:t>WinSCP</w:t>
+      </w:r>
+      <w:proofErr w:type="spellEnd"/>
+      <w:r>
+        <w:t xml:space="preserve"> to transfer the files to the Raspberry PI.</w:t>
+      </w:r>
+    </w:p>
+    <w:p>
+      <w:r>
+        <w:t>Additionally this network won’t be accessible beforehand so you will have to hard-code the SSID and password as follows. You can use the “</w:t>
+      </w:r>
+      <w:proofErr w:type="spellStart"/>
+      <w:r>
+        <w:t>nano</w:t>
+      </w:r>
+      <w:proofErr w:type="spellEnd"/>
+      <w:r>
+        <w:t>” editor for this if “vi” gives you hassles:</w:t>
+      </w:r>
+    </w:p>
+    <w:p>
+      <w:pPr>
+        <w:pStyle w:val="code"/>
+        <w:framePr w:wrap="around"/>
+      </w:pPr>
+      <w:proofErr w:type="spellStart"/>
+      <w:proofErr w:type="gramStart"/>
+      <w:r>
+        <w:t>sudo</w:t>
+      </w:r>
+      <w:proofErr w:type="spellEnd"/>
+      <w:proofErr w:type="gramEnd"/>
       <w:r>
         <w:t xml:space="preserve"> </w:t>
       </w:r>
-      <w:r>
-        <w:t>within the range your mobile phone provides while tethering</w:t>
-      </w:r>
-      <w:r>
-        <w:t>. You will learn how to do this in step 11</w:t>
-      </w:r>
-    </w:p>
-    <w:p>
-      <w:pPr>
-        <w:pStyle w:val="ListParagraph"/>
-        <w:numPr>
-          <w:ilvl w:val="0"/>
-          <w:numId w:val="2"/>
-        </w:numPr>
-      </w:pPr>
-      <w:proofErr w:type="gramStart"/>
-      <w:r>
-        <w:t>a</w:t>
-      </w:r>
-      <w:r>
-        <w:t>nd</w:t>
-      </w:r>
-      <w:proofErr w:type="gramEnd"/>
-      <w:r>
-        <w:t xml:space="preserve"> your laptop will need to use tethering too</w:t>
-      </w:r>
-      <w:r>
-        <w:t xml:space="preserve">. Luckily your laptop does have a screen </w:t>
-      </w:r>
-      <w:r>
-        <w:sym w:font="Wingdings" w:char="F04A"/>
-      </w:r>
-    </w:p>
-    <w:p>
-      <w:r>
-        <w:t>But, WHY?</w:t>
-      </w:r>
-    </w:p>
-    <w:p>
-      <w:pPr>
-        <w:pStyle w:val="ListParagraph"/>
-        <w:numPr>
-          <w:ilvl w:val="0"/>
-          <w:numId w:val="3"/>
-        </w:numPr>
-      </w:pPr>
-      <w:r>
-        <w:t xml:space="preserve">We don't have HDMI monitors in </w:t>
-      </w:r>
-      <w:r>
-        <w:t xml:space="preserve">St </w:t>
-      </w:r>
-      <w:proofErr w:type="spellStart"/>
-      <w:r>
-        <w:t>Leonards</w:t>
-      </w:r>
-      <w:proofErr w:type="spellEnd"/>
-      <w:r>
-        <w:t xml:space="preserve"> to troubleshoot. </w:t>
-      </w:r>
-      <w:r>
-        <w:t xml:space="preserve">So you need to know the IP address so that you can </w:t>
-      </w:r>
-      <w:proofErr w:type="spellStart"/>
-      <w:r>
-        <w:t>ssh</w:t>
-      </w:r>
-      <w:proofErr w:type="spellEnd"/>
-      <w:r>
-        <w:t xml:space="preserve"> from your laptop</w:t>
-      </w:r>
-    </w:p>
-    <w:p>
-      <w:pPr>
-        <w:pStyle w:val="ListParagraph"/>
-        <w:numPr>
-          <w:ilvl w:val="0"/>
-          <w:numId w:val="3"/>
-        </w:numPr>
-      </w:pPr>
-      <w:r>
-        <w:t xml:space="preserve">The </w:t>
-      </w:r>
-      <w:proofErr w:type="spellStart"/>
-      <w:r>
-        <w:t>RPi</w:t>
-      </w:r>
-      <w:proofErr w:type="spellEnd"/>
-      <w:r>
-        <w:t xml:space="preserve"> would likely </w:t>
-      </w:r>
-      <w:r>
-        <w:t>have trouble connecting to any of our WIFI</w:t>
-      </w:r>
-      <w:r>
-        <w:t xml:space="preserve"> options in the office</w:t>
-      </w:r>
-    </w:p>
-    <w:p>
-      <w:r>
-        <w:rPr>
-          <w:b/>
-        </w:rPr>
-        <w:t>IMPORTANT:</w:t>
-      </w:r>
-      <w:r>
-        <w:t xml:space="preserve"> </w:t>
-      </w:r>
-      <w:r>
-        <w:t xml:space="preserve">If this is not done prior to coming to St </w:t>
-      </w:r>
-      <w:proofErr w:type="spellStart"/>
-      <w:r>
-        <w:t>Leonards</w:t>
-      </w:r>
-      <w:proofErr w:type="spellEnd"/>
-      <w:r>
-        <w:t xml:space="preserve"> you won’t be able to do the </w:t>
-      </w:r>
-      <w:proofErr w:type="spellStart"/>
-      <w:r>
-        <w:t>IoT</w:t>
-      </w:r>
-      <w:proofErr w:type="spellEnd"/>
-      <w:r>
-        <w:t xml:space="preserve"> labs</w:t>
-      </w:r>
-    </w:p>
-    <w:p>
-      <w:r>
-        <w:t xml:space="preserve">In order to select you mobile hotspot use the little antenna symbol at the top right menu. Once you have both the </w:t>
-      </w:r>
-      <w:proofErr w:type="spellStart"/>
-      <w:r>
-        <w:t>RPi</w:t>
-      </w:r>
-      <w:proofErr w:type="spellEnd"/>
-      <w:r>
-        <w:t xml:space="preserve"> and your laptop connected v</w:t>
-      </w:r>
-      <w:r>
-        <w:t>erify connectivity to the Internet and to your laptop:</w:t>
-      </w:r>
-    </w:p>
-    <w:p>
-      <w:pPr>
-        <w:pStyle w:val="code"/>
-        <w:framePr w:wrap="around"/>
-      </w:pPr>
-      <w:r>
-        <w:t xml:space="preserve">$ </w:t>
-      </w:r>
-      <w:proofErr w:type="spellStart"/>
-      <w:proofErr w:type="gramStart"/>
-      <w:r>
-        <w:t>sudo</w:t>
-      </w:r>
-      <w:proofErr w:type="spellEnd"/>
-      <w:proofErr w:type="gramEnd"/>
-      <w:r>
-        <w:t xml:space="preserve"> ping www.google.com</w:t>
-      </w:r>
-    </w:p>
-    <w:p>
-      <w:pPr>
-        <w:pStyle w:val="code"/>
-        <w:framePr w:wrap="around"/>
-      </w:pPr>
-      <w:r>
-        <w:t xml:space="preserve">$ </w:t>
-      </w:r>
-      <w:proofErr w:type="spellStart"/>
-      <w:proofErr w:type="gramStart"/>
-      <w:r>
-        <w:t>sudo</w:t>
-      </w:r>
-      <w:proofErr w:type="spellEnd"/>
-      <w:proofErr w:type="gramEnd"/>
-      <w:r>
-        <w:t xml:space="preserve"> ping </w:t>
-      </w:r>
-      <w:proofErr w:type="spellStart"/>
-      <w:r>
-        <w:t>my_laptop_IP</w:t>
-      </w:r>
-      <w:proofErr w:type="spellEnd"/>
-    </w:p>
-    <w:p/>
-    <w:p>
-      <w:pPr>
-        <w:pStyle w:val="Heading2"/>
-      </w:pPr>
-      <w:r>
-        <w:t>11 - Static IP address</w:t>
-      </w:r>
-    </w:p>
-    <w:p>
-      <w:r>
-        <w:t>Once everything else is ready you will need to configure a static IP over your tethering</w:t>
-      </w:r>
-    </w:p>
-    <w:p>
-      <w:pPr>
-        <w:pStyle w:val="ListParagraph"/>
-        <w:numPr>
-          <w:ilvl w:val="0"/>
-          <w:numId w:val="4"/>
-        </w:numPr>
-      </w:pPr>
-      <w:r>
-        <w:t>Make note of your PI network settings, IP, MASK and GATEWAY</w:t>
-      </w:r>
-    </w:p>
-    <w:p>
-      <w:pPr>
-        <w:pStyle w:val="ListParagraph"/>
-        <w:numPr>
-          <w:ilvl w:val="0"/>
-          <w:numId w:val="4"/>
-        </w:numPr>
-      </w:pPr>
-      <w:r>
-        <w:t xml:space="preserve">Then edit </w:t>
-      </w:r>
-      <w:r>
-        <w:t>the “</w:t>
-      </w:r>
-      <w:proofErr w:type="spellStart"/>
-      <w:r>
-        <w:t>dhcpcd.conf</w:t>
-      </w:r>
-      <w:proofErr w:type="spellEnd"/>
-      <w:r>
-        <w:t>”. You can use the “</w:t>
-      </w:r>
       <w:proofErr w:type="spellStart"/>
       <w:r>
         <w:t>nano</w:t>
       </w:r>
       <w:proofErr w:type="spellEnd"/>
       <w:r>
-        <w:t>” editor for this if “vi” gives you hassles</w:t>
-      </w:r>
-      <w:r>
-        <w:t>:</w:t>
-      </w:r>
-    </w:p>
-    <w:p>
-      <w:pPr>
-        <w:pStyle w:val="code"/>
-        <w:framePr w:wrap="around"/>
-      </w:pPr>
-      <w:proofErr w:type="spellStart"/>
-      <w:proofErr w:type="gramStart"/>
-      <w:r>
-        <w:t>sudo</w:t>
-      </w:r>
-      <w:proofErr w:type="spellEnd"/>
-      <w:proofErr w:type="gramEnd"/>
-      <w:r>
-        <w:t xml:space="preserve"> </w:t>
-      </w:r>
-      <w:proofErr w:type="spellStart"/>
-      <w:r>
-        <w:t>nano</w:t>
-      </w:r>
-      <w:proofErr w:type="spellEnd"/>
-      <w:r>
         <w:t xml:space="preserve"> /</w:t>
       </w:r>
       <w:proofErr w:type="spellStart"/>
@@ -1501,7 +1589,15 @@
       </w:r>
       <w:proofErr w:type="spellStart"/>
       <w:r>
-        <w:t>dhcpcd.conf</w:t>
+        <w:t>wpa_supplicant</w:t>
+      </w:r>
+      <w:proofErr w:type="spellEnd"/>
+      <w:r>
+        <w:t>/</w:t>
+      </w:r>
+      <w:proofErr w:type="spellStart"/>
+      <w:r>
+        <w:t>wpa_supplicant.conf</w:t>
       </w:r>
       <w:proofErr w:type="spellEnd"/>
     </w:p>
@@ -1509,6 +1605,152 @@
     <w:p/>
     <w:p>
       <w:r>
+        <w:t>Go to the bottom of the file and add the following:</w:t>
+      </w:r>
+    </w:p>
+    <w:p>
+      <w:pPr>
+        <w:pStyle w:val="code"/>
+        <w:framePr w:wrap="around"/>
+      </w:pPr>
+      <w:proofErr w:type="gramStart"/>
+      <w:r>
+        <w:t>network</w:t>
+      </w:r>
+      <w:proofErr w:type="gramEnd"/>
+      <w:r>
+        <w:t>={</w:t>
+      </w:r>
+    </w:p>
+    <w:p>
+      <w:pPr>
+        <w:pStyle w:val="code"/>
+        <w:framePr w:wrap="around"/>
+      </w:pPr>
+      <w:r>
+        <w:t xml:space="preserve">    </w:t>
+      </w:r>
+      <w:proofErr w:type="spellStart"/>
+      <w:proofErr w:type="gramStart"/>
+      <w:r>
+        <w:t>ssid</w:t>
+      </w:r>
+      <w:proofErr w:type="spellEnd"/>
+      <w:proofErr w:type="gramEnd"/>
+      <w:r>
+        <w:t>="testing"</w:t>
+      </w:r>
+    </w:p>
+    <w:p>
+      <w:pPr>
+        <w:pStyle w:val="code"/>
+        <w:framePr w:wrap="around"/>
+      </w:pPr>
+      <w:r>
+        <w:t xml:space="preserve">    </w:t>
+      </w:r>
+      <w:proofErr w:type="spellStart"/>
+      <w:proofErr w:type="gramStart"/>
+      <w:r>
+        <w:t>psk</w:t>
+      </w:r>
+      <w:proofErr w:type="spellEnd"/>
+      <w:proofErr w:type="gramEnd"/>
+      <w:r>
+        <w:t>="</w:t>
+      </w:r>
+      <w:proofErr w:type="spellStart"/>
+      <w:r>
+        <w:t>testingPassword</w:t>
+      </w:r>
+      <w:proofErr w:type="spellEnd"/>
+      <w:r>
+        <w:t>"</w:t>
+      </w:r>
+    </w:p>
+    <w:p>
+      <w:pPr>
+        <w:pStyle w:val="code"/>
+        <w:framePr w:wrap="around"/>
+      </w:pPr>
+      <w:r>
+        <w:t>}</w:t>
+      </w:r>
+    </w:p>
+    <w:p/>
+    <w:p>
+      <w:r>
+        <w:t>We will provide the SSID and password in a separate email.</w:t>
+      </w:r>
+    </w:p>
+    <w:p>
+      <w:pPr>
+        <w:pStyle w:val="Heading2"/>
+      </w:pPr>
+      <w:r>
+        <w:t>11 - Static IP address</w:t>
+      </w:r>
+    </w:p>
+    <w:p>
+      <w:r>
+        <w:t xml:space="preserve">Finally in order to configure static IP settings you can </w:t>
+      </w:r>
+      <w:r>
+        <w:t xml:space="preserve">edit </w:t>
+      </w:r>
+      <w:r>
+        <w:t>the “</w:t>
+      </w:r>
+      <w:proofErr w:type="spellStart"/>
+      <w:r>
+        <w:t>dhcpcd.conf</w:t>
+      </w:r>
+      <w:proofErr w:type="spellEnd"/>
+      <w:r>
+        <w:t>”:</w:t>
+      </w:r>
+    </w:p>
+    <w:p>
+      <w:pPr>
+        <w:pStyle w:val="code"/>
+        <w:framePr w:wrap="around"/>
+      </w:pPr>
+      <w:proofErr w:type="spellStart"/>
+      <w:proofErr w:type="gramStart"/>
+      <w:r>
+        <w:t>sudo</w:t>
+      </w:r>
+      <w:proofErr w:type="spellEnd"/>
+      <w:proofErr w:type="gramEnd"/>
+      <w:r>
+        <w:t xml:space="preserve"> </w:t>
+      </w:r>
+      <w:proofErr w:type="spellStart"/>
+      <w:r>
+        <w:t>nano</w:t>
+      </w:r>
+      <w:proofErr w:type="spellEnd"/>
+      <w:r>
+        <w:t xml:space="preserve"> /</w:t>
+      </w:r>
+      <w:proofErr w:type="spellStart"/>
+      <w:r>
+        <w:t>etc</w:t>
+      </w:r>
+      <w:proofErr w:type="spellEnd"/>
+      <w:r>
+        <w:t>/</w:t>
+      </w:r>
+      <w:proofErr w:type="spellStart"/>
+      <w:r>
+        <w:t>dhcpcd.conf</w:t>
+      </w:r>
+      <w:proofErr w:type="spellEnd"/>
+    </w:p>
+    <w:p/>
+    <w:p/>
+    <w:p>
+      <w:r>
         <w:t xml:space="preserve">Then </w:t>
       </w:r>
       <w:r>
@@ -1540,8 +1782,6 @@
       <w:r>
         <w:t xml:space="preserve"> wlan0</w:t>
       </w:r>
-      <w:bookmarkStart w:id="0" w:name="_GoBack"/>
-      <w:bookmarkEnd w:id="0"/>
     </w:p>
     <w:p>
       <w:pPr>
@@ -1568,7 +1808,10 @@
         <w:t>=192.168.43.100/24</w:t>
       </w:r>
       <w:r>
-        <w:t xml:space="preserve">   #####Use your own IP here</w:t>
+        <w:t xml:space="preserve">   #####Use your own IP </w:t>
+      </w:r>
+      <w:r>
+        <w:t>info</w:t>
       </w:r>
     </w:p>
     <w:p>
@@ -1607,8 +1850,14 @@
         <w:t>=192.168.43.1</w:t>
       </w:r>
     </w:p>
+    <w:p>
+      <w:pPr>
+        <w:pStyle w:val="code"/>
+        <w:framePr w:wrap="around"/>
+      </w:pPr>
+    </w:p>
     <w:sectPr>
-      <w:footerReference w:type="default" r:id="rId12"/>
+      <w:footerReference w:type="default" r:id="rId13"/>
       <w:pgSz w:w="12240" w:h="15840"/>
       <w:pgMar w:top="1440" w:right="1440" w:bottom="1440" w:left="1440" w:header="720" w:footer="720" w:gutter="0"/>
       <w:cols w:space="720"/>
@@ -1681,7 +1930,7 @@
           <w:rPr>
             <w:noProof/>
           </w:rPr>
-          <w:t>4</w:t>
+          <w:t>5</w:t>
         </w:r>
         <w:r>
           <w:rPr>
@@ -1964,6 +2213,119 @@
     </w:lvl>
   </w:abstractNum>
   <w:abstractNum w:abstractNumId="2" w15:restartNumberingAfterBreak="0">
+    <w:nsid w:val="5A9C56B4"/>
+    <w:multiLevelType w:val="multilevel"/>
+    <w:tmpl w:val="F592787A"/>
+    <w:lvl w:ilvl="0">
+      <w:start w:val="1"/>
+      <w:numFmt w:val="decimal"/>
+      <w:lvlText w:val="%1."/>
+      <w:lvlJc w:val="left"/>
+      <w:pPr>
+        <w:tabs>
+          <w:tab w:val="num" w:pos="720"/>
+        </w:tabs>
+        <w:ind w:left="720" w:hanging="360"/>
+      </w:pPr>
+    </w:lvl>
+    <w:lvl w:ilvl="1" w:tentative="1">
+      <w:start w:val="1"/>
+      <w:numFmt w:val="decimal"/>
+      <w:lvlText w:val="%2."/>
+      <w:lvlJc w:val="left"/>
+      <w:pPr>
+        <w:tabs>
+          <w:tab w:val="num" w:pos="1440"/>
+        </w:tabs>
+        <w:ind w:left="1440" w:hanging="360"/>
+      </w:pPr>
+    </w:lvl>
+    <w:lvl w:ilvl="2" w:tentative="1">
+      <w:start w:val="1"/>
+      <w:numFmt w:val="decimal"/>
+      <w:lvlText w:val="%3."/>
+      <w:lvlJc w:val="left"/>
+      <w:pPr>
+        <w:tabs>
+          <w:tab w:val="num" w:pos="2160"/>
+        </w:tabs>
+        <w:ind w:left="2160" w:hanging="360"/>
+      </w:pPr>
+    </w:lvl>
+    <w:lvl w:ilvl="3" w:tentative="1">
+      <w:start w:val="1"/>
+      <w:numFmt w:val="decimal"/>
+      <w:lvlText w:val="%4."/>
+      <w:lvlJc w:val="left"/>
+      <w:pPr>
+        <w:tabs>
+          <w:tab w:val="num" w:pos="2880"/>
+        </w:tabs>
+        <w:ind w:left="2880" w:hanging="360"/>
+      </w:pPr>
+    </w:lvl>
+    <w:lvl w:ilvl="4" w:tentative="1">
+      <w:start w:val="1"/>
+      <w:numFmt w:val="decimal"/>
+      <w:lvlText w:val="%5."/>
+      <w:lvlJc w:val="left"/>
+      <w:pPr>
+        <w:tabs>
+          <w:tab w:val="num" w:pos="3600"/>
+        </w:tabs>
+        <w:ind w:left="3600" w:hanging="360"/>
+      </w:pPr>
+    </w:lvl>
+    <w:lvl w:ilvl="5" w:tentative="1">
+      <w:start w:val="1"/>
+      <w:numFmt w:val="decimal"/>
+      <w:lvlText w:val="%6."/>
+      <w:lvlJc w:val="left"/>
+      <w:pPr>
+        <w:tabs>
+          <w:tab w:val="num" w:pos="4320"/>
+        </w:tabs>
+        <w:ind w:left="4320" w:hanging="360"/>
+      </w:pPr>
+    </w:lvl>
+    <w:lvl w:ilvl="6" w:tentative="1">
+      <w:start w:val="1"/>
+      <w:numFmt w:val="decimal"/>
+      <w:lvlText w:val="%7."/>
+      <w:lvlJc w:val="left"/>
+      <w:pPr>
+        <w:tabs>
+          <w:tab w:val="num" w:pos="5040"/>
+        </w:tabs>
+        <w:ind w:left="5040" w:hanging="360"/>
+      </w:pPr>
+    </w:lvl>
+    <w:lvl w:ilvl="7" w:tentative="1">
+      <w:start w:val="1"/>
+      <w:numFmt w:val="decimal"/>
+      <w:lvlText w:val="%8."/>
+      <w:lvlJc w:val="left"/>
+      <w:pPr>
+        <w:tabs>
+          <w:tab w:val="num" w:pos="5760"/>
+        </w:tabs>
+        <w:ind w:left="5760" w:hanging="360"/>
+      </w:pPr>
+    </w:lvl>
+    <w:lvl w:ilvl="8" w:tentative="1">
+      <w:start w:val="1"/>
+      <w:numFmt w:val="decimal"/>
+      <w:lvlText w:val="%9."/>
+      <w:lvlJc w:val="left"/>
+      <w:pPr>
+        <w:tabs>
+          <w:tab w:val="num" w:pos="6480"/>
+        </w:tabs>
+        <w:ind w:left="6480" w:hanging="360"/>
+      </w:pPr>
+    </w:lvl>
+  </w:abstractNum>
+  <w:abstractNum w:abstractNumId="3" w15:restartNumberingAfterBreak="0">
     <w:nsid w:val="6B433187"/>
     <w:multiLevelType w:val="hybridMultilevel"/>
     <w:tmpl w:val="8502130C"/>
@@ -2076,7 +2438,7 @@
       </w:rPr>
     </w:lvl>
   </w:abstractNum>
-  <w:abstractNum w:abstractNumId="3" w15:restartNumberingAfterBreak="0">
+  <w:abstractNum w:abstractNumId="4" w15:restartNumberingAfterBreak="0">
     <w:nsid w:val="788A290F"/>
     <w:multiLevelType w:val="hybridMultilevel"/>
     <w:tmpl w:val="C538929E"/>
@@ -2190,7 +2552,7 @@
     </w:lvl>
   </w:abstractNum>
   <w:num w:numId="1">
-    <w:abstractNumId w:val="2"/>
+    <w:abstractNumId w:val="3"/>
   </w:num>
   <w:num w:numId="2">
     <w:abstractNumId w:val="1"/>
@@ -2199,7 +2561,10 @@
     <w:abstractNumId w:val="0"/>
   </w:num>
   <w:num w:numId="4">
-    <w:abstractNumId w:val="3"/>
+    <w:abstractNumId w:val="4"/>
+  </w:num>
+  <w:num w:numId="5">
+    <w:abstractNumId w:val="2"/>
   </w:num>
 </w:numbering>
 </file>
@@ -2827,6 +3192,26 @@
     <w:uiPriority w:val="99"/>
     <w:rsid w:val="009B6AEA"/>
   </w:style>
+  <w:style w:type="character" w:customStyle="1" w:styleId="kwd">
+    <w:name w:val="kwd"/>
+    <w:basedOn w:val="DefaultParagraphFont"/>
+    <w:rsid w:val="00E8343D"/>
+  </w:style>
+  <w:style w:type="character" w:customStyle="1" w:styleId="pln">
+    <w:name w:val="pln"/>
+    <w:basedOn w:val="DefaultParagraphFont"/>
+    <w:rsid w:val="00E8343D"/>
+  </w:style>
+  <w:style w:type="character" w:customStyle="1" w:styleId="pun">
+    <w:name w:val="pun"/>
+    <w:basedOn w:val="DefaultParagraphFont"/>
+    <w:rsid w:val="00E8343D"/>
+  </w:style>
+  <w:style w:type="character" w:customStyle="1" w:styleId="str">
+    <w:name w:val="str"/>
+    <w:basedOn w:val="DefaultParagraphFont"/>
+    <w:rsid w:val="00E8343D"/>
+  </w:style>
 </w:styles>
 </file>
 

</xml_diff>